<commit_message>
Revisions to Ornithological Applications
4.5 day turnaround- not bad. Hopefully we'll hear back just as quickly.
</commit_message>
<xml_diff>
--- a/drafts/orn_apps_3/woodcock_altitudes_sm_tc.docx
+++ b/drafts/orn_apps_3/woodcock_altitudes_sm_tc.docx
@@ -15,12 +15,157 @@
     </w:p>
     <w:p>
       <w:pPr>
+        <w:rPr>
+          <w:del w:id="0" w:author="Authors" w:date="2025-01-24T13:58:00Z" w16du:dateUtc="2025-01-24T18:58:00Z"/>
+        </w:rPr>
+      </w:pPr>
+    </w:p>
+    <w:p>
+      <w:pPr>
         <w:jc w:val="center"/>
         <w:rPr>
-          <w:ins w:id="0" w:author="Liam Berigan" w:date="2025-01-23T08:32:00Z" w16du:dateUtc="2025-01-23T13:32:00Z"/>
+          <w:ins w:id="1" w:author="Authors" w:date="2025-01-24T13:58:00Z" w16du:dateUtc="2025-01-24T18:58:00Z"/>
         </w:rPr>
       </w:pPr>
-      <w:ins w:id="1" w:author="Liam Berigan" w:date="2025-01-23T08:32:00Z" w16du:dateUtc="2025-01-23T13:32:00Z">
+      <w:del w:id="2" w:author="Authors" w:date="2025-01-24T13:58:00Z" w16du:dateUtc="2025-01-24T18:58:00Z">
+        <w:r>
+          <w:delText xml:space="preserve">Table </w:delText>
+        </w:r>
+        <w:r>
+          <w:delText>S</w:delText>
+        </w:r>
+        <w:r>
+          <w:delText>1.</w:delText>
+        </w:r>
+        <w:r>
+          <w:delText xml:space="preserve"> </w:delText>
+        </w:r>
+        <w:r>
+          <w:delText>Estimated number of flight locations within each model</w:delText>
+        </w:r>
+        <w:r>
+          <w:delText>,</w:delText>
+        </w:r>
+        <w:r>
+          <w:rPr>
+            <w:rFonts w:eastAsiaTheme="minorEastAsia"/>
+          </w:rPr>
+          <w:delText xml:space="preserve"> </w:delText>
+        </w:r>
+        <w:r>
+          <w:rPr>
+            <w:rFonts w:eastAsiaTheme="minorEastAsia"/>
+          </w:rPr>
+          <w:delText xml:space="preserve">calculated </w:delText>
+        </w:r>
+        <w:r>
+          <w:rPr>
+            <w:rFonts w:eastAsiaTheme="minorEastAsia"/>
+          </w:rPr>
+          <w:delText xml:space="preserve">by </w:delText>
+        </w:r>
+        <w:r>
+          <w:rPr>
+            <w:rFonts w:eastAsiaTheme="minorEastAsia"/>
+          </w:rPr>
+          <w:delText xml:space="preserve">multiplying posterior values of </w:delText>
+        </w:r>
+      </w:del>
+      <m:oMath>
+        <m:sSub>
+          <m:sSubPr>
+            <m:ctrlPr>
+              <w:del w:id="3" w:author="Authors" w:date="2025-01-24T13:58:00Z" w16du:dateUtc="2025-01-24T18:58:00Z">
+                <w:rPr>
+                  <w:rFonts w:ascii="Cambria Math" w:hAnsi="Cambria Math"/>
+                  <w:i/>
+                  <w:iCs/>
+                </w:rPr>
+              </w:del>
+            </m:ctrlPr>
+          </m:sSubPr>
+          <m:e>
+            <m:sSub>
+              <m:sSubPr>
+                <m:ctrlPr>
+                  <w:del w:id="4" w:author="Authors" w:date="2025-01-24T13:58:00Z" w16du:dateUtc="2025-01-24T18:58:00Z">
+                    <w:rPr>
+                      <w:rFonts w:ascii="Cambria Math" w:hAnsi="Cambria Math"/>
+                      <w:i/>
+                      <w:iCs/>
+                    </w:rPr>
+                  </w:del>
+                </m:ctrlPr>
+              </m:sSubPr>
+              <m:e>
+                <m:r>
+                  <w:del w:id="5" w:author="Authors" w:date="2025-01-24T13:58:00Z" w16du:dateUtc="2025-01-24T18:58:00Z">
+                    <w:rPr>
+                      <w:rFonts w:ascii="Cambria Math" w:hAnsi="Cambria Math"/>
+                    </w:rPr>
+                    <m:t>p</m:t>
+                  </w:del>
+                </m:r>
+              </m:e>
+              <m:sub>
+                <m:r>
+                  <w:del w:id="6" w:author="Authors" w:date="2025-01-24T13:58:00Z" w16du:dateUtc="2025-01-24T18:58:00Z">
+                    <w:rPr>
+                      <w:rFonts w:ascii="Cambria Math" w:hAnsi="Cambria Math"/>
+                    </w:rPr>
+                    <m:t>f</m:t>
+                  </w:del>
+                </m:r>
+              </m:sub>
+            </m:sSub>
+          </m:e>
+          <m:sub>
+            <m:r>
+              <w:del w:id="7" w:author="Authors" w:date="2025-01-24T13:58:00Z" w16du:dateUtc="2025-01-24T18:58:00Z">
+                <w:rPr>
+                  <w:rFonts w:ascii="Cambria Math" w:hAnsi="Cambria Math"/>
+                </w:rPr>
+                <m:t>g</m:t>
+              </w:del>
+            </m:r>
+          </m:sub>
+        </m:sSub>
+      </m:oMath>
+      <w:del w:id="8" w:author="Authors" w:date="2025-01-24T13:58:00Z" w16du:dateUtc="2025-01-24T18:58:00Z">
+        <w:r>
+          <w:rPr>
+            <w:rFonts w:eastAsiaTheme="minorEastAsia"/>
+            <w:iCs/>
+          </w:rPr>
+          <w:delText xml:space="preserve">by the number of potential flight locations in each </w:delText>
+        </w:r>
+        <w:r>
+          <w:rPr>
+            <w:rFonts w:eastAsiaTheme="minorEastAsia"/>
+            <w:iCs/>
+          </w:rPr>
+          <w:delText>dataset</w:delText>
+        </w:r>
+        <w:r>
+          <w:rPr>
+            <w:rFonts w:eastAsiaTheme="minorEastAsia"/>
+          </w:rPr>
+          <w:delText xml:space="preserve"> (Equation </w:delText>
+        </w:r>
+        <w:r>
+          <w:rPr>
+            <w:rFonts w:eastAsiaTheme="minorEastAsia"/>
+          </w:rPr>
+          <w:delText>6</w:delText>
+        </w:r>
+        <w:r>
+          <w:rPr>
+            <w:rFonts w:eastAsiaTheme="minorEastAsia"/>
+          </w:rPr>
+          <w:delText>).</w:delText>
+        </w:r>
+      </w:del>
+      <w:ins w:id="9" w:author="Authors" w:date="2025-01-24T13:58:00Z" w16du:dateUtc="2025-01-24T18:58:00Z">
         <w:r>
           <w:rPr>
             <w:noProof/>
@@ -72,10 +217,10 @@
     <w:p>
       <w:pPr>
         <w:rPr>
-          <w:ins w:id="2" w:author="Liam Berigan" w:date="2025-01-23T08:32:00Z" w16du:dateUtc="2025-01-23T13:32:00Z"/>
+          <w:ins w:id="10" w:author="Authors" w:date="2025-01-24T13:58:00Z" w16du:dateUtc="2025-01-24T18:58:00Z"/>
         </w:rPr>
       </w:pPr>
-      <w:ins w:id="3" w:author="Liam Berigan" w:date="2025-01-23T08:32:00Z" w16du:dateUtc="2025-01-23T13:32:00Z">
+      <w:ins w:id="11" w:author="Authors" w:date="2025-01-24T13:58:00Z" w16du:dateUtc="2025-01-24T18:58:00Z">
         <w:r>
           <w:t>Figure S1. Distribution of potential flight locations (blue) and likely flight locations (red) for American Woodcock (</w:t>
         </w:r>
@@ -101,69 +246,44 @@
       </w:ins>
     </w:p>
     <w:p>
-      <w:pPr>
-        <w:rPr>
-          <w:del w:id="4" w:author="Liam Berigan" w:date="2025-01-23T08:32:00Z" w16du:dateUtc="2025-01-23T13:32:00Z"/>
-        </w:rPr>
-      </w:pPr>
-      <w:ins w:id="5" w:author="Liam Berigan" w:date="2025-01-23T08:32:00Z" w16du:dateUtc="2025-01-23T13:32:00Z">
+      <w:ins w:id="12" w:author="Authors" w:date="2025-01-24T13:58:00Z" w16du:dateUtc="2025-01-24T18:58:00Z">
         <w:r>
           <w:br w:type="page"/>
         </w:r>
-      </w:ins>
-    </w:p>
-    <w:p>
-      <w:r>
-        <w:t xml:space="preserve">Table </w:t>
-      </w:r>
-      <w:r>
-        <w:t>S</w:t>
-      </w:r>
-      <w:r>
-        <w:t>1.</w:t>
-      </w:r>
-      <w:r>
-        <w:t xml:space="preserve"> </w:t>
-      </w:r>
-      <w:ins w:id="6" w:author="Liam Berigan" w:date="2025-01-23T17:32:00Z" w16du:dateUtc="2025-01-23T22:32:00Z">
+        <w:r>
+          <w:lastRenderedPageBreak/>
+          <w:t xml:space="preserve">Table </w:t>
+        </w:r>
+        <w:r>
+          <w:t>S</w:t>
+        </w:r>
+        <w:r>
+          <w:t>1.</w:t>
+        </w:r>
+        <w:r>
+          <w:t xml:space="preserve"> </w:t>
+        </w:r>
         <w:r>
           <w:t>Metrics</w:t>
         </w:r>
-      </w:ins>
-      <w:ins w:id="7" w:author="Liam Berigan" w:date="2025-01-23T17:11:00Z" w16du:dateUtc="2025-01-23T22:11:00Z">
         <w:r>
           <w:t xml:space="preserve"> describing the </w:t>
         </w:r>
-      </w:ins>
-      <w:ins w:id="8" w:author="Liam Berigan" w:date="2025-01-23T17:15:00Z" w16du:dateUtc="2025-01-23T22:15:00Z">
         <w:r>
           <w:t xml:space="preserve">estimated </w:t>
         </w:r>
-      </w:ins>
-      <w:ins w:id="9" w:author="Liam Berigan" w:date="2025-01-23T17:11:00Z" w16du:dateUtc="2025-01-23T22:11:00Z">
         <w:r>
           <w:t xml:space="preserve">shape of </w:t>
         </w:r>
         <w:r>
           <w:t xml:space="preserve">the </w:t>
         </w:r>
-      </w:ins>
-      <w:ins w:id="10" w:author="Liam Berigan" w:date="2025-01-23T17:12:00Z" w16du:dateUtc="2025-01-23T22:12:00Z">
-        <w:r>
-          <w:t>flight altit</w:t>
-        </w:r>
-      </w:ins>
-      <w:ins w:id="11" w:author="Liam Berigan" w:date="2025-01-23T17:13:00Z" w16du:dateUtc="2025-01-23T22:13:00Z">
-        <w:r>
-          <w:t>ude distribution</w:t>
-        </w:r>
-      </w:ins>
-      <w:ins w:id="12" w:author="Liam Berigan" w:date="2025-01-23T17:15:00Z" w16du:dateUtc="2025-01-23T22:15:00Z">
+        <w:r>
+          <w:t>flight altitude distribution</w:t>
+        </w:r>
         <w:r>
           <w:t xml:space="preserve">. We calculated these metrics by </w:t>
         </w:r>
-      </w:ins>
-      <w:ins w:id="13" w:author="Liam Berigan" w:date="2025-01-23T17:25:00Z" w16du:dateUtc="2025-01-23T22:25:00Z">
         <w:r>
           <w:rPr>
             <w:rFonts w:eastAsiaTheme="minorEastAsia"/>
@@ -175,7 +295,7 @@
         <m:sSub>
           <m:sSubPr>
             <m:ctrlPr>
-              <w:ins w:id="14" w:author="Liam Berigan" w:date="2025-01-23T17:25:00Z" w16du:dateUtc="2025-01-23T22:25:00Z">
+              <w:ins w:id="13" w:author="Authors" w:date="2025-01-24T13:58:00Z" w16du:dateUtc="2025-01-24T18:58:00Z">
                 <w:rPr>
                   <w:rFonts w:ascii="Cambria Math" w:hAnsi="Cambria Math"/>
                   <w:i/>
@@ -186,7 +306,7 @@
           </m:sSubPr>
           <m:e>
             <m:r>
-              <w:ins w:id="15" w:author="Liam Berigan" w:date="2025-01-23T17:25:00Z" w16du:dateUtc="2025-01-23T22:25:00Z">
+              <w:ins w:id="14" w:author="Authors" w:date="2025-01-24T13:58:00Z" w16du:dateUtc="2025-01-24T18:58:00Z">
                 <w:rPr>
                   <w:rFonts w:ascii="Cambria Math" w:hAnsi="Cambria Math"/>
                 </w:rPr>
@@ -196,7 +316,7 @@
           </m:e>
           <m:sub>
             <m:r>
-              <w:ins w:id="16" w:author="Liam Berigan" w:date="2025-01-23T17:25:00Z" w16du:dateUtc="2025-01-23T22:25:00Z">
+              <w:ins w:id="15" w:author="Authors" w:date="2025-01-24T13:58:00Z" w16du:dateUtc="2025-01-24T18:58:00Z">
                 <w:rPr>
                   <w:rFonts w:ascii="Cambria Math" w:hAnsi="Cambria Math"/>
                 </w:rPr>
@@ -206,7 +326,7 @@
           </m:sub>
         </m:sSub>
       </m:oMath>
-      <w:ins w:id="17" w:author="Liam Berigan" w:date="2025-01-23T17:25:00Z" w16du:dateUtc="2025-01-23T22:25:00Z">
+      <w:ins w:id="16" w:author="Authors" w:date="2025-01-24T13:58:00Z" w16du:dateUtc="2025-01-24T18:58:00Z">
         <w:r>
           <w:rPr>
             <w:rFonts w:eastAsiaTheme="minorEastAsia"/>
@@ -225,7 +345,7 @@
         <m:sSub>
           <m:sSubPr>
             <m:ctrlPr>
-              <w:ins w:id="18" w:author="Liam Berigan" w:date="2025-01-23T17:25:00Z" w16du:dateUtc="2025-01-23T22:25:00Z">
+              <w:ins w:id="17" w:author="Authors" w:date="2025-01-24T13:58:00Z" w16du:dateUtc="2025-01-24T18:58:00Z">
                 <w:rPr>
                   <w:rFonts w:ascii="Cambria Math" w:hAnsi="Cambria Math"/>
                   <w:i/>
@@ -236,7 +356,7 @@
           </m:sSubPr>
           <m:e>
             <m:r>
-              <w:ins w:id="19" w:author="Liam Berigan" w:date="2025-01-23T17:25:00Z" w16du:dateUtc="2025-01-23T22:25:00Z">
+              <w:ins w:id="18" w:author="Authors" w:date="2025-01-24T13:58:00Z" w16du:dateUtc="2025-01-24T18:58:00Z">
                 <w:rPr>
                   <w:rFonts w:ascii="Cambria Math" w:hAnsi="Cambria Math"/>
                 </w:rPr>
@@ -246,7 +366,7 @@
           </m:e>
           <m:sub>
             <m:r>
-              <w:ins w:id="20" w:author="Liam Berigan" w:date="2025-01-23T17:25:00Z" w16du:dateUtc="2025-01-23T22:25:00Z">
+              <w:ins w:id="19" w:author="Authors" w:date="2025-01-24T13:58:00Z" w16du:dateUtc="2025-01-24T18:58:00Z">
                 <w:rPr>
                   <w:rFonts w:ascii="Cambria Math" w:hAnsi="Cambria Math"/>
                 </w:rPr>
@@ -256,7 +376,7 @@
           </m:sub>
         </m:sSub>
       </m:oMath>
-      <w:ins w:id="21" w:author="Liam Berigan" w:date="2025-01-23T17:25:00Z" w16du:dateUtc="2025-01-23T22:25:00Z">
+      <w:ins w:id="20" w:author="Authors" w:date="2025-01-24T13:58:00Z" w16du:dateUtc="2025-01-24T18:58:00Z">
         <w:r>
           <w:rPr>
             <w:rFonts w:eastAsiaTheme="minorEastAsia"/>
@@ -275,144 +395,13 @@
           </w:rPr>
           <w:t>distribution</w:t>
         </w:r>
+        <w:r>
+          <w:t>.</w:t>
+        </w:r>
       </w:ins>
-      <w:ins w:id="22" w:author="Liam Berigan" w:date="2025-01-23T17:17:00Z" w16du:dateUtc="2025-01-23T22:17:00Z">
-        <w:r>
-          <w:t>.</w:t>
-        </w:r>
-        <w:r>
-          <w:t xml:space="preserve"> </w:t>
-        </w:r>
-      </w:ins>
-      <w:del w:id="23" w:author="Liam Berigan" w:date="2025-01-23T17:17:00Z" w16du:dateUtc="2025-01-23T22:17:00Z">
-        <w:r>
-          <w:delText>Estimated number of flight locations within each model</w:delText>
-        </w:r>
-        <w:r>
-          <w:delText>,</w:delText>
-        </w:r>
-        <w:r>
-          <w:rPr>
-            <w:rFonts w:eastAsiaTheme="minorEastAsia"/>
-          </w:rPr>
-          <w:delText xml:space="preserve"> </w:delText>
-        </w:r>
-        <w:r>
-          <w:rPr>
-            <w:rFonts w:eastAsiaTheme="minorEastAsia"/>
-          </w:rPr>
-          <w:delText xml:space="preserve">calculated </w:delText>
-        </w:r>
-        <w:r>
-          <w:rPr>
-            <w:rFonts w:eastAsiaTheme="minorEastAsia"/>
-          </w:rPr>
-          <w:delText xml:space="preserve">by </w:delText>
-        </w:r>
-        <w:r>
-          <w:rPr>
-            <w:rFonts w:eastAsiaTheme="minorEastAsia"/>
-          </w:rPr>
-          <w:delText xml:space="preserve">multiplying posterior values of </w:delText>
-        </w:r>
-      </w:del>
-      <m:oMath>
-        <m:sSub>
-          <m:sSubPr>
-            <m:ctrlPr>
-              <w:del w:id="24" w:author="Liam Berigan" w:date="2025-01-23T17:17:00Z" w16du:dateUtc="2025-01-23T22:17:00Z">
-                <w:rPr>
-                  <w:rFonts w:ascii="Cambria Math" w:hAnsi="Cambria Math"/>
-                  <w:i/>
-                  <w:iCs/>
-                </w:rPr>
-              </w:del>
-            </m:ctrlPr>
-          </m:sSubPr>
-          <m:e>
-            <m:sSub>
-              <m:sSubPr>
-                <m:ctrlPr>
-                  <w:del w:id="25" w:author="Liam Berigan" w:date="2025-01-23T17:17:00Z" w16du:dateUtc="2025-01-23T22:17:00Z">
-                    <w:rPr>
-                      <w:rFonts w:ascii="Cambria Math" w:hAnsi="Cambria Math"/>
-                      <w:i/>
-                      <w:iCs/>
-                    </w:rPr>
-                  </w:del>
-                </m:ctrlPr>
-              </m:sSubPr>
-              <m:e>
-                <m:r>
-                  <w:del w:id="26" w:author="Liam Berigan" w:date="2025-01-23T17:17:00Z" w16du:dateUtc="2025-01-23T22:17:00Z">
-                    <w:rPr>
-                      <w:rFonts w:ascii="Cambria Math" w:hAnsi="Cambria Math"/>
-                    </w:rPr>
-                    <m:t>p</m:t>
-                  </w:del>
-                </m:r>
-              </m:e>
-              <m:sub>
-                <m:r>
-                  <w:del w:id="27" w:author="Liam Berigan" w:date="2025-01-23T17:17:00Z" w16du:dateUtc="2025-01-23T22:17:00Z">
-                    <w:rPr>
-                      <w:rFonts w:ascii="Cambria Math" w:hAnsi="Cambria Math"/>
-                    </w:rPr>
-                    <m:t>f</m:t>
-                  </w:del>
-                </m:r>
-              </m:sub>
-            </m:sSub>
-          </m:e>
-          <m:sub>
-            <m:r>
-              <w:del w:id="28" w:author="Liam Berigan" w:date="2025-01-23T17:17:00Z" w16du:dateUtc="2025-01-23T22:17:00Z">
-                <w:rPr>
-                  <w:rFonts w:ascii="Cambria Math" w:hAnsi="Cambria Math"/>
-                </w:rPr>
-                <m:t>g</m:t>
-              </w:del>
-            </m:r>
-          </m:sub>
-        </m:sSub>
-      </m:oMath>
-      <w:del w:id="29" w:author="Liam Berigan" w:date="2025-01-23T17:17:00Z" w16du:dateUtc="2025-01-23T22:17:00Z">
-        <w:r>
-          <w:rPr>
-            <w:rFonts w:eastAsiaTheme="minorEastAsia"/>
-            <w:iCs/>
-          </w:rPr>
-          <w:delText xml:space="preserve">by the number of potential flight locations in each </w:delText>
-        </w:r>
-        <w:r>
-          <w:rPr>
-            <w:rFonts w:eastAsiaTheme="minorEastAsia"/>
-            <w:iCs/>
-          </w:rPr>
-          <w:delText>dataset</w:delText>
-        </w:r>
-        <w:r>
-          <w:rPr>
-            <w:rFonts w:eastAsiaTheme="minorEastAsia"/>
-          </w:rPr>
-          <w:delText xml:space="preserve"> (Equation </w:delText>
-        </w:r>
-        <w:r>
-          <w:rPr>
-            <w:rFonts w:eastAsiaTheme="minorEastAsia"/>
-          </w:rPr>
-          <w:delText>6</w:delText>
-        </w:r>
-        <w:r>
-          <w:rPr>
-            <w:rFonts w:eastAsiaTheme="minorEastAsia"/>
-          </w:rPr>
-          <w:delText>).</w:delText>
-        </w:r>
-        <w:r>
-          <w:delText xml:space="preserve"> </w:delText>
-        </w:r>
-      </w:del>
+      <w:r>
+        <w:t xml:space="preserve"> </w:t>
+      </w:r>
       <w:r>
         <w:t>Estimates</w:t>
       </w:r>
@@ -426,7 +415,7 @@
         <w:tblW w:w="0" w:type="auto"/>
         <w:jc w:val="center"/>
         <w:tblLook w:val="04A0" w:firstRow="1" w:lastRow="0" w:firstColumn="1" w:lastColumn="0" w:noHBand="0" w:noVBand="1"/>
-        <w:tblPrChange w:id="30" w:author="Liam Berigan" w:date="2025-01-23T17:33:00Z" w16du:dateUtc="2025-01-23T22:33:00Z">
+        <w:tblPrChange w:id="21" w:author="Authors" w:date="2025-01-24T13:58:00Z" w16du:dateUtc="2025-01-24T18:58:00Z">
           <w:tblPr>
             <w:tblStyle w:val="TableGrid"/>
             <w:tblW w:w="0" w:type="auto"/>
@@ -438,21 +427,21 @@
       <w:tblGrid>
         <w:gridCol w:w="1620"/>
         <w:gridCol w:w="2610"/>
-        <w:gridCol w:w="1890"/>
-        <w:tblGridChange w:id="31">
+        <w:gridCol w:w="2029"/>
+        <w:tblGridChange w:id="22">
           <w:tblGrid>
             <w:gridCol w:w="1620"/>
             <w:gridCol w:w="1350"/>
             <w:gridCol w:w="1260"/>
-            <w:gridCol w:w="90"/>
-            <w:gridCol w:w="1800"/>
+            <w:gridCol w:w="1350"/>
+            <w:gridCol w:w="679"/>
           </w:tblGrid>
         </w:tblGridChange>
       </w:tblGrid>
       <w:tr>
         <w:trPr>
           <w:jc w:val="center"/>
-          <w:trPrChange w:id="32" w:author="Liam Berigan" w:date="2025-01-23T17:33:00Z" w16du:dateUtc="2025-01-23T22:33:00Z">
+          <w:trPrChange w:id="23" w:author="Authors" w:date="2025-01-24T13:58:00Z" w16du:dateUtc="2025-01-24T18:58:00Z">
             <w:trPr>
               <w:gridAfter w:val="0"/>
               <w:jc w:val="center"/>
@@ -467,7 +456,7 @@
               <w:bottom w:val="single" w:sz="4" w:space="0" w:color="auto"/>
               <w:right w:val="nil"/>
             </w:tcBorders>
-            <w:tcPrChange w:id="33" w:author="Liam Berigan" w:date="2025-01-23T17:33:00Z" w16du:dateUtc="2025-01-23T22:33:00Z">
+            <w:tcPrChange w:id="24" w:author="Authors" w:date="2025-01-24T13:58:00Z" w16du:dateUtc="2025-01-24T18:58:00Z">
               <w:tcPr>
                 <w:tcW w:w="1620" w:type="dxa"/>
                 <w:tcBorders>
@@ -492,7 +481,7 @@
               <w:bottom w:val="single" w:sz="4" w:space="0" w:color="auto"/>
               <w:right w:val="nil"/>
             </w:tcBorders>
-            <w:tcPrChange w:id="34" w:author="Liam Berigan" w:date="2025-01-23T17:33:00Z" w16du:dateUtc="2025-01-23T22:33:00Z">
+            <w:tcPrChange w:id="25" w:author="Authors" w:date="2025-01-24T13:58:00Z" w16du:dateUtc="2025-01-24T18:58:00Z">
               <w:tcPr>
                 <w:tcW w:w="1350" w:type="dxa"/>
                 <w:tcBorders>
@@ -504,12 +493,15 @@
             </w:tcPrChange>
           </w:tcPr>
           <w:p>
-            <w:ins w:id="35" w:author="Liam Berigan" w:date="2025-01-20T18:32:00Z" w16du:dateUtc="2025-01-20T23:32:00Z">
+            <w:del w:id="26" w:author="Authors" w:date="2025-01-24T13:58:00Z" w16du:dateUtc="2025-01-24T18:58:00Z">
+              <w:r>
+                <w:delText>Estimate</w:delText>
+              </w:r>
+            </w:del>
+            <w:ins w:id="27" w:author="Authors" w:date="2025-01-24T13:58:00Z" w16du:dateUtc="2025-01-24T18:58:00Z">
               <w:r>
                 <w:t>Standard deviation</w:t>
               </w:r>
-            </w:ins>
-            <w:ins w:id="36" w:author="Liam Berigan" w:date="2025-01-23T17:33:00Z" w16du:dateUtc="2025-01-23T22:33:00Z">
               <w:r>
                 <w:t xml:space="preserve"> (m)</w:t>
               </w:r>
@@ -524,9 +516,9 @@
               <w:bottom w:val="single" w:sz="4" w:space="0" w:color="auto"/>
               <w:right w:val="nil"/>
             </w:tcBorders>
-            <w:tcPrChange w:id="37" w:author="Liam Berigan" w:date="2025-01-23T17:33:00Z" w16du:dateUtc="2025-01-23T22:33:00Z">
+            <w:tcPrChange w:id="28" w:author="Authors" w:date="2025-01-24T13:58:00Z" w16du:dateUtc="2025-01-24T18:58:00Z">
               <w:tcPr>
-                <w:tcW w:w="1350" w:type="dxa"/>
+                <w:tcW w:w="2610" w:type="dxa"/>
                 <w:gridSpan w:val="2"/>
                 <w:tcBorders>
                   <w:left w:val="nil"/>
@@ -537,7 +529,15 @@
             </w:tcPrChange>
           </w:tcPr>
           <w:p>
-            <w:ins w:id="38" w:author="Liam Berigan" w:date="2025-01-20T18:32:00Z" w16du:dateUtc="2025-01-20T23:32:00Z">
+            <w:del w:id="29" w:author="Authors" w:date="2025-01-24T13:58:00Z" w16du:dateUtc="2025-01-24T18:58:00Z">
+              <w:r>
+                <w:delText>95% C</w:delText>
+              </w:r>
+              <w:r>
+                <w:delText>redible Interval</w:delText>
+              </w:r>
+            </w:del>
+            <w:ins w:id="30" w:author="Authors" w:date="2025-01-24T13:58:00Z" w16du:dateUtc="2025-01-24T18:58:00Z">
               <w:r>
                 <w:t>Skewness</w:t>
               </w:r>
@@ -548,8 +548,100 @@
       <w:tr>
         <w:trPr>
           <w:jc w:val="center"/>
-          <w:ins w:id="39" w:author="Liam Berigan" w:date="2025-01-20T19:16:00Z"/>
-          <w:trPrChange w:id="40" w:author="Liam Berigan" w:date="2025-01-23T17:33:00Z" w16du:dateUtc="2025-01-23T22:33:00Z">
+          <w:ins w:id="31" w:author="Authors" w:date="2025-01-24T13:58:00Z" w16du:dateUtc="2025-01-24T18:58:00Z"/>
+        </w:trPr>
+        <w:tc>
+          <w:tcPr>
+            <w:tcW w:w="1620" w:type="dxa"/>
+            <w:tcBorders>
+              <w:top w:val="nil"/>
+              <w:left w:val="nil"/>
+              <w:bottom w:val="nil"/>
+              <w:right w:val="nil"/>
+            </w:tcBorders>
+          </w:tcPr>
+          <w:p>
+            <w:pPr>
+              <w:rPr>
+                <w:ins w:id="32" w:author="Authors" w:date="2025-01-24T13:58:00Z" w16du:dateUtc="2025-01-24T18:58:00Z"/>
+                <w:b/>
+                <w:bCs/>
+              </w:rPr>
+            </w:pPr>
+            <w:ins w:id="33" w:author="Authors" w:date="2025-01-24T13:58:00Z" w16du:dateUtc="2025-01-24T18:58:00Z">
+              <w:r>
+                <w:rPr>
+                  <w:b/>
+                  <w:bCs/>
+                </w:rPr>
+                <w:t>Base</w:t>
+              </w:r>
+            </w:ins>
+          </w:p>
+        </w:tc>
+        <w:tc>
+          <w:tcPr>
+            <w:tcW w:w="2610" w:type="dxa"/>
+            <w:tcBorders>
+              <w:top w:val="nil"/>
+              <w:left w:val="nil"/>
+              <w:bottom w:val="nil"/>
+              <w:right w:val="nil"/>
+            </w:tcBorders>
+          </w:tcPr>
+          <w:p>
+            <w:pPr>
+              <w:rPr>
+                <w:ins w:id="34" w:author="Authors" w:date="2025-01-24T13:58:00Z" w16du:dateUtc="2025-01-24T18:58:00Z"/>
+              </w:rPr>
+            </w:pPr>
+            <w:ins w:id="35" w:author="Authors" w:date="2025-01-24T13:58:00Z" w16du:dateUtc="2025-01-24T18:58:00Z">
+              <w:r>
+                <w:t>393 (279–540)</w:t>
+              </w:r>
+            </w:ins>
+          </w:p>
+        </w:tc>
+        <w:tc>
+          <w:tcPr>
+            <w:tcW w:w="1890" w:type="dxa"/>
+            <w:tcBorders>
+              <w:top w:val="nil"/>
+              <w:left w:val="nil"/>
+              <w:bottom w:val="nil"/>
+              <w:right w:val="nil"/>
+            </w:tcBorders>
+          </w:tcPr>
+          <w:p>
+            <w:pPr>
+              <w:rPr>
+                <w:ins w:id="36" w:author="Authors" w:date="2025-01-24T13:58:00Z" w16du:dateUtc="2025-01-24T18:58:00Z"/>
+              </w:rPr>
+            </w:pPr>
+            <w:ins w:id="37" w:author="Authors" w:date="2025-01-24T13:58:00Z" w16du:dateUtc="2025-01-24T18:58:00Z">
+              <w:r>
+                <w:t>3.95</w:t>
+              </w:r>
+              <w:r>
+                <w:t xml:space="preserve"> </w:t>
+              </w:r>
+              <w:r>
+                <w:t>(</w:t>
+              </w:r>
+              <w:r>
+                <w:t>2.64–6.53</w:t>
+              </w:r>
+              <w:r>
+                <w:t>)</w:t>
+              </w:r>
+            </w:ins>
+          </w:p>
+        </w:tc>
+      </w:tr>
+      <w:tr>
+        <w:trPr>
+          <w:jc w:val="center"/>
+          <w:trPrChange w:id="38" w:author="Authors" w:date="2025-01-24T13:58:00Z" w16du:dateUtc="2025-01-24T18:58:00Z">
             <w:trPr>
               <w:gridAfter w:val="0"/>
               <w:jc w:val="center"/>
@@ -565,177 +657,7 @@
               <w:bottom w:val="nil"/>
               <w:right w:val="nil"/>
             </w:tcBorders>
-            <w:tcPrChange w:id="41" w:author="Liam Berigan" w:date="2025-01-23T17:33:00Z" w16du:dateUtc="2025-01-23T22:33:00Z">
-              <w:tcPr>
-                <w:tcW w:w="1620" w:type="dxa"/>
-                <w:tcBorders>
-                  <w:top w:val="nil"/>
-                  <w:left w:val="nil"/>
-                  <w:bottom w:val="nil"/>
-                  <w:right w:val="nil"/>
-                </w:tcBorders>
-              </w:tcPr>
-            </w:tcPrChange>
-          </w:tcPr>
-          <w:p>
-            <w:pPr>
-              <w:rPr>
-                <w:ins w:id="42" w:author="Liam Berigan" w:date="2025-01-20T19:16:00Z" w16du:dateUtc="2025-01-21T00:16:00Z"/>
-                <w:b/>
-                <w:bCs/>
-              </w:rPr>
-            </w:pPr>
-            <w:ins w:id="43" w:author="Liam Berigan" w:date="2025-01-20T19:25:00Z" w16du:dateUtc="2025-01-21T00:25:00Z">
-              <w:r>
-                <w:rPr>
-                  <w:b/>
-                  <w:bCs/>
-                </w:rPr>
-                <w:t>Base</w:t>
-              </w:r>
-            </w:ins>
-          </w:p>
-        </w:tc>
-        <w:tc>
-          <w:tcPr>
-            <w:tcW w:w="2610" w:type="dxa"/>
-            <w:tcBorders>
-              <w:top w:val="nil"/>
-              <w:left w:val="nil"/>
-              <w:bottom w:val="nil"/>
-              <w:right w:val="nil"/>
-            </w:tcBorders>
-            <w:tcPrChange w:id="44" w:author="Liam Berigan" w:date="2025-01-23T17:33:00Z" w16du:dateUtc="2025-01-23T22:33:00Z">
-              <w:tcPr>
-                <w:tcW w:w="1350" w:type="dxa"/>
-                <w:tcBorders>
-                  <w:top w:val="nil"/>
-                  <w:left w:val="nil"/>
-                  <w:bottom w:val="nil"/>
-                  <w:right w:val="nil"/>
-                </w:tcBorders>
-              </w:tcPr>
-            </w:tcPrChange>
-          </w:tcPr>
-          <w:p>
-            <w:pPr>
-              <w:rPr>
-                <w:ins w:id="45" w:author="Liam Berigan" w:date="2025-01-20T19:16:00Z" w16du:dateUtc="2025-01-21T00:16:00Z"/>
-                <w:rPrChange w:id="46" w:author="Liam Berigan" w:date="2025-01-20T19:17:00Z" w16du:dateUtc="2025-01-21T00:17:00Z">
-                  <w:rPr>
-                    <w:ins w:id="47" w:author="Liam Berigan" w:date="2025-01-20T19:16:00Z" w16du:dateUtc="2025-01-21T00:16:00Z"/>
-                    <w:b/>
-                    <w:bCs/>
-                  </w:rPr>
-                </w:rPrChange>
-              </w:rPr>
-            </w:pPr>
-            <w:ins w:id="48" w:author="Liam Berigan" w:date="2025-01-20T19:17:00Z" w16du:dateUtc="2025-01-21T00:17:00Z">
-              <w:r>
-                <w:rPr>
-                  <w:rPrChange w:id="49" w:author="Liam Berigan" w:date="2025-01-20T19:17:00Z" w16du:dateUtc="2025-01-21T00:17:00Z">
-                    <w:rPr>
-                      <w:b/>
-                      <w:bCs/>
-                    </w:rPr>
-                  </w:rPrChange>
-                </w:rPr>
-                <w:t>393 (279–540)</w:t>
-              </w:r>
-            </w:ins>
-          </w:p>
-        </w:tc>
-        <w:tc>
-          <w:tcPr>
-            <w:tcW w:w="1890" w:type="dxa"/>
-            <w:tcBorders>
-              <w:top w:val="nil"/>
-              <w:left w:val="nil"/>
-              <w:bottom w:val="nil"/>
-              <w:right w:val="nil"/>
-            </w:tcBorders>
-            <w:tcPrChange w:id="50" w:author="Liam Berigan" w:date="2025-01-23T17:33:00Z" w16du:dateUtc="2025-01-23T22:33:00Z">
-              <w:tcPr>
-                <w:tcW w:w="1350" w:type="dxa"/>
-                <w:gridSpan w:val="2"/>
-                <w:tcBorders>
-                  <w:top w:val="nil"/>
-                  <w:left w:val="nil"/>
-                  <w:bottom w:val="nil"/>
-                  <w:right w:val="nil"/>
-                </w:tcBorders>
-              </w:tcPr>
-            </w:tcPrChange>
-          </w:tcPr>
-          <w:p>
-            <w:pPr>
-              <w:rPr>
-                <w:ins w:id="51" w:author="Liam Berigan" w:date="2025-01-20T19:16:00Z" w16du:dateUtc="2025-01-21T00:16:00Z"/>
-                <w:rPrChange w:id="52" w:author="Liam Berigan" w:date="2025-01-20T19:18:00Z" w16du:dateUtc="2025-01-21T00:18:00Z">
-                  <w:rPr>
-                    <w:ins w:id="53" w:author="Liam Berigan" w:date="2025-01-20T19:16:00Z" w16du:dateUtc="2025-01-21T00:16:00Z"/>
-                    <w:b/>
-                    <w:bCs/>
-                  </w:rPr>
-                </w:rPrChange>
-              </w:rPr>
-            </w:pPr>
-            <w:ins w:id="54" w:author="Liam Berigan" w:date="2025-01-20T19:18:00Z" w16du:dateUtc="2025-01-21T00:18:00Z">
-              <w:r>
-                <w:rPr>
-                  <w:rPrChange w:id="55" w:author="Liam Berigan" w:date="2025-01-20T19:18:00Z" w16du:dateUtc="2025-01-21T00:18:00Z">
-                    <w:rPr>
-                      <w:b/>
-                      <w:bCs/>
-                    </w:rPr>
-                  </w:rPrChange>
-                </w:rPr>
-                <w:t>3.95</w:t>
-              </w:r>
-              <w:r>
-                <w:t xml:space="preserve"> </w:t>
-              </w:r>
-              <w:r>
-                <w:t>(</w:t>
-              </w:r>
-              <w:r>
-                <w:rPr>
-                  <w:rPrChange w:id="56" w:author="Liam Berigan" w:date="2025-01-20T19:18:00Z" w16du:dateUtc="2025-01-21T00:18:00Z">
-                    <w:rPr>
-                      <w:b/>
-                      <w:bCs/>
-                    </w:rPr>
-                  </w:rPrChange>
-                </w:rPr>
-                <w:t>2.64–6.53</w:t>
-              </w:r>
-              <w:r>
-                <w:t>)</w:t>
-              </w:r>
-            </w:ins>
-          </w:p>
-        </w:tc>
-      </w:tr>
-      <w:tr>
-        <w:trPr>
-          <w:jc w:val="center"/>
-          <w:trPrChange w:id="57" w:author="Liam Berigan" w:date="2025-01-23T17:33:00Z" w16du:dateUtc="2025-01-23T22:33:00Z">
-            <w:trPr>
-              <w:gridAfter w:val="0"/>
-              <w:jc w:val="center"/>
-            </w:trPr>
-          </w:trPrChange>
-        </w:trPr>
-        <w:tc>
-          <w:tcPr>
-            <w:tcW w:w="1620" w:type="dxa"/>
-            <w:tcBorders>
-              <w:top w:val="nil"/>
-              <w:left w:val="nil"/>
-              <w:bottom w:val="nil"/>
-              <w:right w:val="nil"/>
-            </w:tcBorders>
-            <w:tcPrChange w:id="58" w:author="Liam Berigan" w:date="2025-01-23T17:33:00Z" w16du:dateUtc="2025-01-23T22:33:00Z">
+            <w:tcPrChange w:id="39" w:author="Authors" w:date="2025-01-24T13:58:00Z" w16du:dateUtc="2025-01-24T18:58:00Z">
               <w:tcPr>
                 <w:tcW w:w="1620" w:type="dxa"/>
                 <w:tcBorders>
@@ -772,7 +694,7 @@
               <w:bottom w:val="nil"/>
               <w:right w:val="nil"/>
             </w:tcBorders>
-            <w:tcPrChange w:id="59" w:author="Liam Berigan" w:date="2025-01-23T17:33:00Z" w16du:dateUtc="2025-01-23T22:33:00Z">
+            <w:tcPrChange w:id="40" w:author="Authors" w:date="2025-01-24T13:58:00Z" w16du:dateUtc="2025-01-24T18:58:00Z">
               <w:tcPr>
                 <w:tcW w:w="1350" w:type="dxa"/>
                 <w:tcBorders>
@@ -791,6 +713,29 @@
                 <w:bCs/>
               </w:rPr>
             </w:pPr>
+            <w:del w:id="41" w:author="Authors" w:date="2025-01-24T13:58:00Z" w16du:dateUtc="2025-01-24T18:58:00Z">
+              <w:r>
+                <w:rPr>
+                  <w:b/>
+                  <w:bCs/>
+                </w:rPr>
+                <w:delText>1</w:delText>
+              </w:r>
+              <w:r>
+                <w:rPr>
+                  <w:b/>
+                  <w:bCs/>
+                </w:rPr>
+                <w:delText>4</w:delText>
+              </w:r>
+              <w:r>
+                <w:rPr>
+                  <w:b/>
+                  <w:bCs/>
+                </w:rPr>
+                <w:delText>4</w:delText>
+              </w:r>
+            </w:del>
           </w:p>
         </w:tc>
         <w:tc>
@@ -802,9 +747,9 @@
               <w:bottom w:val="nil"/>
               <w:right w:val="nil"/>
             </w:tcBorders>
-            <w:tcPrChange w:id="60" w:author="Liam Berigan" w:date="2025-01-23T17:33:00Z" w16du:dateUtc="2025-01-23T22:33:00Z">
+            <w:tcPrChange w:id="42" w:author="Authors" w:date="2025-01-24T13:58:00Z" w16du:dateUtc="2025-01-24T18:58:00Z">
               <w:tcPr>
-                <w:tcW w:w="1350" w:type="dxa"/>
+                <w:tcW w:w="2610" w:type="dxa"/>
                 <w:gridSpan w:val="2"/>
                 <w:tcBorders>
                   <w:top w:val="nil"/>
@@ -822,13 +767,43 @@
                 <w:bCs/>
               </w:rPr>
             </w:pPr>
+            <w:del w:id="43" w:author="Authors" w:date="2025-01-24T13:58:00Z" w16du:dateUtc="2025-01-24T18:58:00Z">
+              <w:r>
+                <w:rPr>
+                  <w:b/>
+                  <w:bCs/>
+                </w:rPr>
+                <w:delText>1</w:delText>
+              </w:r>
+              <w:r>
+                <w:rPr>
+                  <w:b/>
+                  <w:bCs/>
+                </w:rPr>
+                <w:delText>27</w:delText>
+              </w:r>
+              <w:r>
+                <w:rPr>
+                  <w:b/>
+                  <w:bCs/>
+                </w:rPr>
+                <w:delText>–1</w:delText>
+              </w:r>
+              <w:r>
+                <w:rPr>
+                  <w:b/>
+                  <w:bCs/>
+                </w:rPr>
+                <w:delText>61</w:delText>
+              </w:r>
+            </w:del>
           </w:p>
         </w:tc>
       </w:tr>
       <w:tr>
         <w:trPr>
           <w:jc w:val="center"/>
-          <w:trPrChange w:id="61" w:author="Liam Berigan" w:date="2025-01-23T17:33:00Z" w16du:dateUtc="2025-01-23T22:33:00Z">
+          <w:trPrChange w:id="44" w:author="Authors" w:date="2025-01-24T13:58:00Z" w16du:dateUtc="2025-01-24T18:58:00Z">
             <w:trPr>
               <w:gridAfter w:val="0"/>
               <w:jc w:val="center"/>
@@ -844,7 +819,7 @@
               <w:bottom w:val="nil"/>
               <w:right w:val="nil"/>
             </w:tcBorders>
-            <w:tcPrChange w:id="62" w:author="Liam Berigan" w:date="2025-01-23T17:33:00Z" w16du:dateUtc="2025-01-23T22:33:00Z">
+            <w:tcPrChange w:id="45" w:author="Authors" w:date="2025-01-24T13:58:00Z" w16du:dateUtc="2025-01-24T18:58:00Z">
               <w:tcPr>
                 <w:tcW w:w="1620" w:type="dxa"/>
                 <w:tcBorders>
@@ -884,7 +859,7 @@
               <w:bottom w:val="nil"/>
               <w:right w:val="nil"/>
             </w:tcBorders>
-            <w:tcPrChange w:id="63" w:author="Liam Berigan" w:date="2025-01-23T17:33:00Z" w16du:dateUtc="2025-01-23T22:33:00Z">
+            <w:tcPrChange w:id="46" w:author="Authors" w:date="2025-01-24T13:58:00Z" w16du:dateUtc="2025-01-24T18:58:00Z">
               <w:tcPr>
                 <w:tcW w:w="1350" w:type="dxa"/>
                 <w:tcBorders>
@@ -897,7 +872,12 @@
             </w:tcPrChange>
           </w:tcPr>
           <w:p>
-            <w:ins w:id="64" w:author="Liam Berigan" w:date="2025-01-20T18:35:00Z" w16du:dateUtc="2025-01-20T23:35:00Z">
+            <w:del w:id="47" w:author="Authors" w:date="2025-01-24T13:58:00Z" w16du:dateUtc="2025-01-24T18:58:00Z">
+              <w:r>
+                <w:delText>76</w:delText>
+              </w:r>
+            </w:del>
+            <w:ins w:id="48" w:author="Authors" w:date="2025-01-24T13:58:00Z" w16du:dateUtc="2025-01-24T18:58:00Z">
               <w:r>
                 <w:t>328 (</w:t>
               </w:r>
@@ -919,9 +899,9 @@
               <w:bottom w:val="nil"/>
               <w:right w:val="nil"/>
             </w:tcBorders>
-            <w:tcPrChange w:id="65" w:author="Liam Berigan" w:date="2025-01-23T17:33:00Z" w16du:dateUtc="2025-01-23T22:33:00Z">
+            <w:tcPrChange w:id="49" w:author="Authors" w:date="2025-01-24T13:58:00Z" w16du:dateUtc="2025-01-24T18:58:00Z">
               <w:tcPr>
-                <w:tcW w:w="1350" w:type="dxa"/>
+                <w:tcW w:w="2610" w:type="dxa"/>
                 <w:gridSpan w:val="2"/>
                 <w:tcBorders>
                   <w:top w:val="nil"/>
@@ -933,10 +913,23 @@
             </w:tcPrChange>
           </w:tcPr>
           <w:p>
-            <w:ins w:id="66" w:author="Liam Berigan" w:date="2025-01-20T19:19:00Z" w16du:dateUtc="2025-01-21T00:19:00Z">
-              <w:r>
-                <w:t>3.65</w:t>
-              </w:r>
+            <w:ins w:id="50" w:author="Authors" w:date="2025-01-24T13:58:00Z" w16du:dateUtc="2025-01-24T18:58:00Z">
+              <w:r>
+                <w:t>3.</w:t>
+              </w:r>
+            </w:ins>
+            <w:r>
+              <w:t>65</w:t>
+            </w:r>
+            <w:del w:id="51" w:author="Authors" w:date="2025-01-24T13:58:00Z" w16du:dateUtc="2025-01-24T18:58:00Z">
+              <w:r>
+                <w:delText>–</w:delText>
+              </w:r>
+              <w:r>
+                <w:delText>88</w:delText>
+              </w:r>
+            </w:del>
+            <w:ins w:id="52" w:author="Authors" w:date="2025-01-24T13:58:00Z" w16du:dateUtc="2025-01-24T18:58:00Z">
               <w:r>
                 <w:t xml:space="preserve"> (</w:t>
               </w:r>
@@ -953,7 +946,7 @@
       <w:tr>
         <w:trPr>
           <w:jc w:val="center"/>
-          <w:trPrChange w:id="67" w:author="Liam Berigan" w:date="2025-01-23T17:33:00Z" w16du:dateUtc="2025-01-23T22:33:00Z">
+          <w:trPrChange w:id="53" w:author="Authors" w:date="2025-01-24T13:58:00Z" w16du:dateUtc="2025-01-24T18:58:00Z">
             <w:trPr>
               <w:gridAfter w:val="0"/>
               <w:jc w:val="center"/>
@@ -969,7 +962,7 @@
               <w:bottom w:val="nil"/>
               <w:right w:val="nil"/>
             </w:tcBorders>
-            <w:tcPrChange w:id="68" w:author="Liam Berigan" w:date="2025-01-23T17:33:00Z" w16du:dateUtc="2025-01-23T22:33:00Z">
+            <w:tcPrChange w:id="54" w:author="Authors" w:date="2025-01-24T13:58:00Z" w16du:dateUtc="2025-01-24T18:58:00Z">
               <w:tcPr>
                 <w:tcW w:w="1620" w:type="dxa"/>
                 <w:tcBorders>
@@ -1009,7 +1002,7 @@
               <w:bottom w:val="nil"/>
               <w:right w:val="nil"/>
             </w:tcBorders>
-            <w:tcPrChange w:id="69" w:author="Liam Berigan" w:date="2025-01-23T17:33:00Z" w16du:dateUtc="2025-01-23T22:33:00Z">
+            <w:tcPrChange w:id="55" w:author="Authors" w:date="2025-01-24T13:58:00Z" w16du:dateUtc="2025-01-24T18:58:00Z">
               <w:tcPr>
                 <w:tcW w:w="1350" w:type="dxa"/>
                 <w:tcBorders>
@@ -1022,7 +1015,15 @@
             </w:tcPrChange>
           </w:tcPr>
           <w:p>
-            <w:ins w:id="70" w:author="Liam Berigan" w:date="2025-01-20T18:36:00Z" w16du:dateUtc="2025-01-20T23:36:00Z">
+            <w:del w:id="56" w:author="Authors" w:date="2025-01-24T13:58:00Z" w16du:dateUtc="2025-01-24T18:58:00Z">
+              <w:r>
+                <w:delText>6</w:delText>
+              </w:r>
+              <w:r>
+                <w:delText>7</w:delText>
+              </w:r>
+            </w:del>
+            <w:ins w:id="57" w:author="Authors" w:date="2025-01-24T13:58:00Z" w16du:dateUtc="2025-01-24T18:58:00Z">
               <w:r>
                 <w:t>491</w:t>
               </w:r>
@@ -1047,9 +1048,9 @@
               <w:bottom w:val="nil"/>
               <w:right w:val="nil"/>
             </w:tcBorders>
-            <w:tcPrChange w:id="71" w:author="Liam Berigan" w:date="2025-01-23T17:33:00Z" w16du:dateUtc="2025-01-23T22:33:00Z">
+            <w:tcPrChange w:id="58" w:author="Authors" w:date="2025-01-24T13:58:00Z" w16du:dateUtc="2025-01-24T18:58:00Z">
               <w:tcPr>
-                <w:tcW w:w="1350" w:type="dxa"/>
+                <w:tcW w:w="2610" w:type="dxa"/>
                 <w:gridSpan w:val="2"/>
                 <w:tcBorders>
                   <w:top w:val="nil"/>
@@ -1061,20 +1062,33 @@
             </w:tcPrChange>
           </w:tcPr>
           <w:p>
-            <w:ins w:id="72" w:author="Liam Berigan" w:date="2025-01-20T19:19:00Z" w16du:dateUtc="2025-01-21T00:19:00Z">
+            <w:del w:id="59" w:author="Authors" w:date="2025-01-24T13:58:00Z" w16du:dateUtc="2025-01-24T18:58:00Z">
+              <w:r>
+                <w:delText>5</w:delText>
+              </w:r>
+              <w:r>
+                <w:delText>4</w:delText>
+              </w:r>
+              <w:r>
+                <w:delText>–</w:delText>
+              </w:r>
+              <w:r>
+                <w:delText>8</w:delText>
+              </w:r>
+              <w:r>
+                <w:delText>0</w:delText>
+              </w:r>
+            </w:del>
+            <w:ins w:id="60" w:author="Authors" w:date="2025-01-24T13:58:00Z" w16du:dateUtc="2025-01-24T18:58:00Z">
               <w:r>
                 <w:t>4.34</w:t>
               </w:r>
               <w:r>
                 <w:t xml:space="preserve"> (</w:t>
               </w:r>
-            </w:ins>
-            <w:ins w:id="73" w:author="Liam Berigan" w:date="2025-01-20T19:20:00Z" w16du:dateUtc="2025-01-21T00:20:00Z">
               <w:r>
                 <w:t>2.48–8.38</w:t>
               </w:r>
-            </w:ins>
-            <w:ins w:id="74" w:author="Liam Berigan" w:date="2025-01-20T19:19:00Z" w16du:dateUtc="2025-01-21T00:19:00Z">
               <w:r>
                 <w:t>)</w:t>
               </w:r>
@@ -1085,7 +1099,7 @@
       <w:tr>
         <w:trPr>
           <w:jc w:val="center"/>
-          <w:trPrChange w:id="75" w:author="Liam Berigan" w:date="2025-01-23T17:33:00Z" w16du:dateUtc="2025-01-23T22:33:00Z">
+          <w:trPrChange w:id="61" w:author="Authors" w:date="2025-01-24T13:58:00Z" w16du:dateUtc="2025-01-24T18:58:00Z">
             <w:trPr>
               <w:gridAfter w:val="0"/>
               <w:jc w:val="center"/>
@@ -1101,7 +1115,7 @@
               <w:bottom w:val="nil"/>
               <w:right w:val="nil"/>
             </w:tcBorders>
-            <w:tcPrChange w:id="76" w:author="Liam Berigan" w:date="2025-01-23T17:33:00Z" w16du:dateUtc="2025-01-23T22:33:00Z">
+            <w:tcPrChange w:id="62" w:author="Authors" w:date="2025-01-24T13:58:00Z" w16du:dateUtc="2025-01-24T18:58:00Z">
               <w:tcPr>
                 <w:tcW w:w="1620" w:type="dxa"/>
                 <w:tcBorders>
@@ -1138,7 +1152,7 @@
               <w:bottom w:val="nil"/>
               <w:right w:val="nil"/>
             </w:tcBorders>
-            <w:tcPrChange w:id="77" w:author="Liam Berigan" w:date="2025-01-23T17:33:00Z" w16du:dateUtc="2025-01-23T22:33:00Z">
+            <w:tcPrChange w:id="63" w:author="Authors" w:date="2025-01-24T13:58:00Z" w16du:dateUtc="2025-01-24T18:58:00Z">
               <w:tcPr>
                 <w:tcW w:w="1350" w:type="dxa"/>
                 <w:tcBorders>
@@ -1157,6 +1171,22 @@
                 <w:bCs/>
               </w:rPr>
             </w:pPr>
+            <w:del w:id="64" w:author="Authors" w:date="2025-01-24T13:58:00Z" w16du:dateUtc="2025-01-24T18:58:00Z">
+              <w:r>
+                <w:rPr>
+                  <w:b/>
+                  <w:bCs/>
+                </w:rPr>
+                <w:delText>13</w:delText>
+              </w:r>
+              <w:r>
+                <w:rPr>
+                  <w:b/>
+                  <w:bCs/>
+                </w:rPr>
+                <w:delText>0</w:delText>
+              </w:r>
+            </w:del>
           </w:p>
         </w:tc>
         <w:tc>
@@ -1168,9 +1198,9 @@
               <w:bottom w:val="nil"/>
               <w:right w:val="nil"/>
             </w:tcBorders>
-            <w:tcPrChange w:id="78" w:author="Liam Berigan" w:date="2025-01-23T17:33:00Z" w16du:dateUtc="2025-01-23T22:33:00Z">
+            <w:tcPrChange w:id="65" w:author="Authors" w:date="2025-01-24T13:58:00Z" w16du:dateUtc="2025-01-24T18:58:00Z">
               <w:tcPr>
-                <w:tcW w:w="1350" w:type="dxa"/>
+                <w:tcW w:w="2610" w:type="dxa"/>
                 <w:gridSpan w:val="2"/>
                 <w:tcBorders>
                   <w:top w:val="nil"/>
@@ -1188,13 +1218,50 @@
                 <w:bCs/>
               </w:rPr>
             </w:pPr>
+            <w:del w:id="66" w:author="Authors" w:date="2025-01-24T13:58:00Z" w16du:dateUtc="2025-01-24T18:58:00Z">
+              <w:r>
+                <w:rPr>
+                  <w:b/>
+                  <w:bCs/>
+                </w:rPr>
+                <w:delText>1</w:delText>
+              </w:r>
+              <w:r>
+                <w:rPr>
+                  <w:b/>
+                  <w:bCs/>
+                </w:rPr>
+                <w:delText>1</w:delText>
+              </w:r>
+              <w:r>
+                <w:rPr>
+                  <w:b/>
+                  <w:bCs/>
+                </w:rPr>
+                <w:delText>5</w:delText>
+              </w:r>
+              <w:r>
+                <w:rPr>
+                  <w:b/>
+                  <w:bCs/>
+                </w:rPr>
+                <w:delText>–1</w:delText>
+              </w:r>
+              <w:r>
+                <w:rPr>
+                  <w:b/>
+                  <w:bCs/>
+                </w:rPr>
+                <w:delText>46</w:delText>
+              </w:r>
+            </w:del>
           </w:p>
         </w:tc>
       </w:tr>
       <w:tr>
         <w:trPr>
           <w:jc w:val="center"/>
-          <w:trPrChange w:id="79" w:author="Liam Berigan" w:date="2025-01-23T17:33:00Z" w16du:dateUtc="2025-01-23T22:33:00Z">
+          <w:trPrChange w:id="67" w:author="Authors" w:date="2025-01-24T13:58:00Z" w16du:dateUtc="2025-01-24T18:58:00Z">
             <w:trPr>
               <w:gridAfter w:val="0"/>
               <w:jc w:val="center"/>
@@ -1210,7 +1277,7 @@
               <w:bottom w:val="nil"/>
               <w:right w:val="nil"/>
             </w:tcBorders>
-            <w:tcPrChange w:id="80" w:author="Liam Berigan" w:date="2025-01-23T17:33:00Z" w16du:dateUtc="2025-01-23T22:33:00Z">
+            <w:tcPrChange w:id="68" w:author="Authors" w:date="2025-01-24T13:58:00Z" w16du:dateUtc="2025-01-24T18:58:00Z">
               <w:tcPr>
                 <w:tcW w:w="1620" w:type="dxa"/>
                 <w:tcBorders>
@@ -1250,7 +1317,7 @@
               <w:bottom w:val="nil"/>
               <w:right w:val="nil"/>
             </w:tcBorders>
-            <w:tcPrChange w:id="81" w:author="Liam Berigan" w:date="2025-01-23T17:33:00Z" w16du:dateUtc="2025-01-23T22:33:00Z">
+            <w:tcPrChange w:id="69" w:author="Authors" w:date="2025-01-24T13:58:00Z" w16du:dateUtc="2025-01-24T18:58:00Z">
               <w:tcPr>
                 <w:tcW w:w="1350" w:type="dxa"/>
                 <w:tcBorders>
@@ -1263,20 +1330,24 @@
             </w:tcPrChange>
           </w:tcPr>
           <w:p>
-            <w:ins w:id="82" w:author="Liam Berigan" w:date="2025-01-20T18:36:00Z" w16du:dateUtc="2025-01-20T23:36:00Z">
+            <w:del w:id="70" w:author="Authors" w:date="2025-01-24T13:58:00Z" w16du:dateUtc="2025-01-24T18:58:00Z">
+              <w:r>
+                <w:delText>5</w:delText>
+              </w:r>
+              <w:r>
+                <w:delText>5</w:delText>
+              </w:r>
+            </w:del>
+            <w:ins w:id="71" w:author="Authors" w:date="2025-01-24T13:58:00Z" w16du:dateUtc="2025-01-24T18:58:00Z">
               <w:r>
                 <w:t>465</w:t>
               </w:r>
               <w:r>
                 <w:t xml:space="preserve"> (</w:t>
               </w:r>
-            </w:ins>
-            <w:ins w:id="83" w:author="Liam Berigan" w:date="2025-01-20T18:37:00Z" w16du:dateUtc="2025-01-20T23:37:00Z">
               <w:r>
                 <w:t>262–805</w:t>
               </w:r>
-            </w:ins>
-            <w:ins w:id="84" w:author="Liam Berigan" w:date="2025-01-20T18:36:00Z" w16du:dateUtc="2025-01-20T23:36:00Z">
               <w:r>
                 <w:t>)</w:t>
               </w:r>
@@ -1292,9 +1363,9 @@
               <w:bottom w:val="nil"/>
               <w:right w:val="nil"/>
             </w:tcBorders>
-            <w:tcPrChange w:id="85" w:author="Liam Berigan" w:date="2025-01-23T17:33:00Z" w16du:dateUtc="2025-01-23T22:33:00Z">
+            <w:tcPrChange w:id="72" w:author="Authors" w:date="2025-01-24T13:58:00Z" w16du:dateUtc="2025-01-24T18:58:00Z">
               <w:tcPr>
-                <w:tcW w:w="1350" w:type="dxa"/>
+                <w:tcW w:w="2610" w:type="dxa"/>
                 <w:gridSpan w:val="2"/>
                 <w:tcBorders>
                   <w:top w:val="nil"/>
@@ -1306,20 +1377,30 @@
             </w:tcPrChange>
           </w:tcPr>
           <w:p>
-            <w:ins w:id="86" w:author="Liam Berigan" w:date="2025-01-20T19:20:00Z" w16du:dateUtc="2025-01-21T00:20:00Z">
+            <w:del w:id="73" w:author="Authors" w:date="2025-01-24T13:58:00Z" w16du:dateUtc="2025-01-24T18:58:00Z">
+              <w:r>
+                <w:delText>4</w:delText>
+              </w:r>
+              <w:r>
+                <w:delText>5</w:delText>
+              </w:r>
+              <w:r>
+                <w:delText>–</w:delText>
+              </w:r>
+              <w:r>
+                <w:delText>65</w:delText>
+              </w:r>
+            </w:del>
+            <w:ins w:id="74" w:author="Authors" w:date="2025-01-24T13:58:00Z" w16du:dateUtc="2025-01-24T18:58:00Z">
               <w:r>
                 <w:t>4.19</w:t>
               </w:r>
               <w:r>
                 <w:t xml:space="preserve"> (</w:t>
               </w:r>
-            </w:ins>
-            <w:ins w:id="87" w:author="Liam Berigan" w:date="2025-01-20T19:21:00Z" w16du:dateUtc="2025-01-21T00:21:00Z">
               <w:r>
                 <w:t>2.33–7.86</w:t>
               </w:r>
-            </w:ins>
-            <w:ins w:id="88" w:author="Liam Berigan" w:date="2025-01-20T19:20:00Z" w16du:dateUtc="2025-01-21T00:20:00Z">
               <w:r>
                 <w:t>)</w:t>
               </w:r>
@@ -1330,7 +1411,7 @@
       <w:tr>
         <w:trPr>
           <w:jc w:val="center"/>
-          <w:trPrChange w:id="89" w:author="Liam Berigan" w:date="2025-01-23T17:33:00Z" w16du:dateUtc="2025-01-23T22:33:00Z">
+          <w:trPrChange w:id="75" w:author="Authors" w:date="2025-01-24T13:58:00Z" w16du:dateUtc="2025-01-24T18:58:00Z">
             <w:trPr>
               <w:gridAfter w:val="0"/>
               <w:jc w:val="center"/>
@@ -1346,7 +1427,7 @@
               <w:bottom w:val="nil"/>
               <w:right w:val="nil"/>
             </w:tcBorders>
-            <w:tcPrChange w:id="90" w:author="Liam Berigan" w:date="2025-01-23T17:33:00Z" w16du:dateUtc="2025-01-23T22:33:00Z">
+            <w:tcPrChange w:id="76" w:author="Authors" w:date="2025-01-24T13:58:00Z" w16du:dateUtc="2025-01-24T18:58:00Z">
               <w:tcPr>
                 <w:tcW w:w="1620" w:type="dxa"/>
                 <w:tcBorders>
@@ -1386,7 +1467,7 @@
               <w:bottom w:val="nil"/>
               <w:right w:val="nil"/>
             </w:tcBorders>
-            <w:tcPrChange w:id="91" w:author="Liam Berigan" w:date="2025-01-23T17:33:00Z" w16du:dateUtc="2025-01-23T22:33:00Z">
+            <w:tcPrChange w:id="77" w:author="Authors" w:date="2025-01-24T13:58:00Z" w16du:dateUtc="2025-01-24T18:58:00Z">
               <w:tcPr>
                 <w:tcW w:w="1350" w:type="dxa"/>
                 <w:tcBorders>
@@ -1399,7 +1480,15 @@
             </w:tcPrChange>
           </w:tcPr>
           <w:p>
-            <w:ins w:id="92" w:author="Liam Berigan" w:date="2025-01-20T18:37:00Z" w16du:dateUtc="2025-01-20T23:37:00Z">
+            <w:del w:id="78" w:author="Authors" w:date="2025-01-24T13:58:00Z" w16du:dateUtc="2025-01-24T18:58:00Z">
+              <w:r>
+                <w:delText>7</w:delText>
+              </w:r>
+              <w:r>
+                <w:delText>5</w:delText>
+              </w:r>
+            </w:del>
+            <w:ins w:id="79" w:author="Authors" w:date="2025-01-24T13:58:00Z" w16du:dateUtc="2025-01-24T18:58:00Z">
               <w:r>
                 <w:t>358</w:t>
               </w:r>
@@ -1424,9 +1513,9 @@
               <w:bottom w:val="nil"/>
               <w:right w:val="nil"/>
             </w:tcBorders>
-            <w:tcPrChange w:id="93" w:author="Liam Berigan" w:date="2025-01-23T17:33:00Z" w16du:dateUtc="2025-01-23T22:33:00Z">
+            <w:tcPrChange w:id="80" w:author="Authors" w:date="2025-01-24T13:58:00Z" w16du:dateUtc="2025-01-24T18:58:00Z">
               <w:tcPr>
-                <w:tcW w:w="1350" w:type="dxa"/>
+                <w:tcW w:w="2610" w:type="dxa"/>
                 <w:gridSpan w:val="2"/>
                 <w:tcBorders>
                   <w:top w:val="nil"/>
@@ -1438,10 +1527,23 @@
             </w:tcPrChange>
           </w:tcPr>
           <w:p>
-            <w:ins w:id="94" w:author="Liam Berigan" w:date="2025-01-20T19:21:00Z" w16du:dateUtc="2025-01-21T00:21:00Z">
-              <w:r>
-                <w:t>3.63</w:t>
-              </w:r>
+            <w:ins w:id="81" w:author="Authors" w:date="2025-01-24T13:58:00Z" w16du:dateUtc="2025-01-24T18:58:00Z">
+              <w:r>
+                <w:t>3.</w:t>
+              </w:r>
+            </w:ins>
+            <w:r>
+              <w:t>63</w:t>
+            </w:r>
+            <w:del w:id="82" w:author="Authors" w:date="2025-01-24T13:58:00Z" w16du:dateUtc="2025-01-24T18:58:00Z">
+              <w:r>
+                <w:delText>–</w:delText>
+              </w:r>
+              <w:r>
+                <w:delText>88</w:delText>
+              </w:r>
+            </w:del>
+            <w:ins w:id="83" w:author="Authors" w:date="2025-01-24T13:58:00Z" w16du:dateUtc="2025-01-24T18:58:00Z">
               <w:r>
                 <w:t xml:space="preserve"> (</w:t>
               </w:r>
@@ -1458,7 +1560,7 @@
       <w:tr>
         <w:trPr>
           <w:jc w:val="center"/>
-          <w:trPrChange w:id="95" w:author="Liam Berigan" w:date="2025-01-23T17:33:00Z" w16du:dateUtc="2025-01-23T22:33:00Z">
+          <w:trPrChange w:id="84" w:author="Authors" w:date="2025-01-24T13:58:00Z" w16du:dateUtc="2025-01-24T18:58:00Z">
             <w:trPr>
               <w:gridAfter w:val="0"/>
               <w:jc w:val="center"/>
@@ -1474,7 +1576,7 @@
               <w:bottom w:val="nil"/>
               <w:right w:val="nil"/>
             </w:tcBorders>
-            <w:tcPrChange w:id="96" w:author="Liam Berigan" w:date="2025-01-23T17:33:00Z" w16du:dateUtc="2025-01-23T22:33:00Z">
+            <w:tcPrChange w:id="85" w:author="Authors" w:date="2025-01-24T13:58:00Z" w16du:dateUtc="2025-01-24T18:58:00Z">
               <w:tcPr>
                 <w:tcW w:w="1620" w:type="dxa"/>
                 <w:tcBorders>
@@ -1511,7 +1613,7 @@
               <w:bottom w:val="nil"/>
               <w:right w:val="nil"/>
             </w:tcBorders>
-            <w:tcPrChange w:id="97" w:author="Liam Berigan" w:date="2025-01-23T17:33:00Z" w16du:dateUtc="2025-01-23T22:33:00Z">
+            <w:tcPrChange w:id="86" w:author="Authors" w:date="2025-01-24T13:58:00Z" w16du:dateUtc="2025-01-24T18:58:00Z">
               <w:tcPr>
                 <w:tcW w:w="1350" w:type="dxa"/>
                 <w:tcBorders>
@@ -1530,6 +1632,22 @@
                 <w:bCs/>
               </w:rPr>
             </w:pPr>
+            <w:del w:id="87" w:author="Authors" w:date="2025-01-24T13:58:00Z" w16du:dateUtc="2025-01-24T18:58:00Z">
+              <w:r>
+                <w:rPr>
+                  <w:b/>
+                  <w:bCs/>
+                </w:rPr>
+                <w:delText>1</w:delText>
+              </w:r>
+              <w:r>
+                <w:rPr>
+                  <w:b/>
+                  <w:bCs/>
+                </w:rPr>
+                <w:delText>38</w:delText>
+              </w:r>
+            </w:del>
           </w:p>
         </w:tc>
         <w:tc>
@@ -1541,9 +1659,9 @@
               <w:bottom w:val="nil"/>
               <w:right w:val="nil"/>
             </w:tcBorders>
-            <w:tcPrChange w:id="98" w:author="Liam Berigan" w:date="2025-01-23T17:33:00Z" w16du:dateUtc="2025-01-23T22:33:00Z">
+            <w:tcPrChange w:id="88" w:author="Authors" w:date="2025-01-24T13:58:00Z" w16du:dateUtc="2025-01-24T18:58:00Z">
               <w:tcPr>
-                <w:tcW w:w="1350" w:type="dxa"/>
+                <w:tcW w:w="2610" w:type="dxa"/>
                 <w:gridSpan w:val="2"/>
                 <w:tcBorders>
                   <w:top w:val="nil"/>
@@ -1561,6 +1679,36 @@
                 <w:bCs/>
               </w:rPr>
             </w:pPr>
+            <w:del w:id="89" w:author="Authors" w:date="2025-01-24T13:58:00Z" w16du:dateUtc="2025-01-24T18:58:00Z">
+              <w:r>
+                <w:rPr>
+                  <w:b/>
+                  <w:bCs/>
+                </w:rPr>
+                <w:delText>12</w:delText>
+              </w:r>
+              <w:r>
+                <w:rPr>
+                  <w:b/>
+                  <w:bCs/>
+                </w:rPr>
+                <w:delText>1</w:delText>
+              </w:r>
+              <w:r>
+                <w:rPr>
+                  <w:b/>
+                  <w:bCs/>
+                </w:rPr>
+                <w:delText>–1</w:delText>
+              </w:r>
+              <w:r>
+                <w:rPr>
+                  <w:b/>
+                  <w:bCs/>
+                </w:rPr>
+                <w:delText>55</w:delText>
+              </w:r>
+            </w:del>
           </w:p>
         </w:tc>
       </w:tr>
@@ -1568,7 +1716,7 @@
         <w:trPr>
           <w:trHeight w:val="83"/>
           <w:jc w:val="center"/>
-          <w:trPrChange w:id="99" w:author="Liam Berigan" w:date="2025-01-23T17:33:00Z" w16du:dateUtc="2025-01-23T22:33:00Z">
+          <w:trPrChange w:id="90" w:author="Authors" w:date="2025-01-24T13:58:00Z" w16du:dateUtc="2025-01-24T18:58:00Z">
             <w:trPr>
               <w:gridAfter w:val="0"/>
               <w:trHeight w:val="83"/>
@@ -1585,7 +1733,7 @@
               <w:bottom w:val="nil"/>
               <w:right w:val="nil"/>
             </w:tcBorders>
-            <w:tcPrChange w:id="100" w:author="Liam Berigan" w:date="2025-01-23T17:33:00Z" w16du:dateUtc="2025-01-23T22:33:00Z">
+            <w:tcPrChange w:id="91" w:author="Authors" w:date="2025-01-24T13:58:00Z" w16du:dateUtc="2025-01-24T18:58:00Z">
               <w:tcPr>
                 <w:tcW w:w="1620" w:type="dxa"/>
                 <w:tcBorders>
@@ -1625,7 +1773,7 @@
               <w:bottom w:val="nil"/>
               <w:right w:val="nil"/>
             </w:tcBorders>
-            <w:tcPrChange w:id="101" w:author="Liam Berigan" w:date="2025-01-23T17:33:00Z" w16du:dateUtc="2025-01-23T22:33:00Z">
+            <w:tcPrChange w:id="92" w:author="Authors" w:date="2025-01-24T13:58:00Z" w16du:dateUtc="2025-01-24T18:58:00Z">
               <w:tcPr>
                 <w:tcW w:w="1350" w:type="dxa"/>
                 <w:tcBorders>
@@ -1638,7 +1786,15 @@
             </w:tcPrChange>
           </w:tcPr>
           <w:p>
-            <w:ins w:id="102" w:author="Liam Berigan" w:date="2025-01-20T19:15:00Z" w16du:dateUtc="2025-01-21T00:15:00Z">
+            <w:del w:id="93" w:author="Authors" w:date="2025-01-24T13:58:00Z" w16du:dateUtc="2025-01-24T18:58:00Z">
+              <w:r>
+                <w:delText>7</w:delText>
+              </w:r>
+              <w:r>
+                <w:delText>2</w:delText>
+              </w:r>
+            </w:del>
+            <w:ins w:id="94" w:author="Authors" w:date="2025-01-24T13:58:00Z" w16du:dateUtc="2025-01-24T18:58:00Z">
               <w:r>
                 <w:t>429</w:t>
               </w:r>
@@ -1663,9 +1819,9 @@
               <w:bottom w:val="nil"/>
               <w:right w:val="nil"/>
             </w:tcBorders>
-            <w:tcPrChange w:id="103" w:author="Liam Berigan" w:date="2025-01-23T17:33:00Z" w16du:dateUtc="2025-01-23T22:33:00Z">
+            <w:tcPrChange w:id="95" w:author="Authors" w:date="2025-01-24T13:58:00Z" w16du:dateUtc="2025-01-24T18:58:00Z">
               <w:tcPr>
-                <w:tcW w:w="1350" w:type="dxa"/>
+                <w:tcW w:w="2610" w:type="dxa"/>
                 <w:gridSpan w:val="2"/>
                 <w:tcBorders>
                   <w:top w:val="nil"/>
@@ -1677,20 +1833,30 @@
             </w:tcPrChange>
           </w:tcPr>
           <w:p>
-            <w:ins w:id="104" w:author="Liam Berigan" w:date="2025-01-20T19:21:00Z" w16du:dateUtc="2025-01-21T00:21:00Z">
+            <w:del w:id="96" w:author="Authors" w:date="2025-01-24T13:58:00Z" w16du:dateUtc="2025-01-24T18:58:00Z">
+              <w:r>
+                <w:delText>6</w:delText>
+              </w:r>
+              <w:r>
+                <w:delText>1</w:delText>
+              </w:r>
+              <w:r>
+                <w:delText>–</w:delText>
+              </w:r>
+              <w:r>
+                <w:delText>83</w:delText>
+              </w:r>
+            </w:del>
+            <w:ins w:id="97" w:author="Authors" w:date="2025-01-24T13:58:00Z" w16du:dateUtc="2025-01-24T18:58:00Z">
               <w:r>
                 <w:t>3.93</w:t>
               </w:r>
               <w:r>
                 <w:t xml:space="preserve"> (</w:t>
               </w:r>
-            </w:ins>
-            <w:ins w:id="105" w:author="Liam Berigan" w:date="2025-01-20T19:22:00Z" w16du:dateUtc="2025-01-21T00:22:00Z">
               <w:r>
                 <w:t>2.40–6.95</w:t>
               </w:r>
-            </w:ins>
-            <w:ins w:id="106" w:author="Liam Berigan" w:date="2025-01-20T19:21:00Z" w16du:dateUtc="2025-01-21T00:21:00Z">
               <w:r>
                 <w:t>)</w:t>
               </w:r>
@@ -1701,7 +1867,7 @@
       <w:tr>
         <w:trPr>
           <w:jc w:val="center"/>
-          <w:trPrChange w:id="107" w:author="Liam Berigan" w:date="2025-01-23T17:33:00Z" w16du:dateUtc="2025-01-23T22:33:00Z">
+          <w:trPrChange w:id="98" w:author="Authors" w:date="2025-01-24T13:58:00Z" w16du:dateUtc="2025-01-24T18:58:00Z">
             <w:trPr>
               <w:gridAfter w:val="0"/>
               <w:jc w:val="center"/>
@@ -1716,7 +1882,7 @@
               <w:left w:val="nil"/>
               <w:right w:val="nil"/>
             </w:tcBorders>
-            <w:tcPrChange w:id="108" w:author="Liam Berigan" w:date="2025-01-23T17:33:00Z" w16du:dateUtc="2025-01-23T22:33:00Z">
+            <w:tcPrChange w:id="99" w:author="Authors" w:date="2025-01-24T13:58:00Z" w16du:dateUtc="2025-01-24T18:58:00Z">
               <w:tcPr>
                 <w:tcW w:w="1620" w:type="dxa"/>
                 <w:tcBorders>
@@ -1754,7 +1920,7 @@
               <w:left w:val="nil"/>
               <w:right w:val="nil"/>
             </w:tcBorders>
-            <w:tcPrChange w:id="109" w:author="Liam Berigan" w:date="2025-01-23T17:33:00Z" w16du:dateUtc="2025-01-23T22:33:00Z">
+            <w:tcPrChange w:id="100" w:author="Authors" w:date="2025-01-24T13:58:00Z" w16du:dateUtc="2025-01-24T18:58:00Z">
               <w:tcPr>
                 <w:tcW w:w="1350" w:type="dxa"/>
                 <w:tcBorders>
@@ -1766,12 +1932,15 @@
             </w:tcPrChange>
           </w:tcPr>
           <w:p>
-            <w:ins w:id="110" w:author="Liam Berigan" w:date="2025-01-20T19:15:00Z" w16du:dateUtc="2025-01-21T00:15:00Z">
+            <w:del w:id="101" w:author="Authors" w:date="2025-01-24T13:58:00Z" w16du:dateUtc="2025-01-24T18:58:00Z">
+              <w:r>
+                <w:delText>66</w:delText>
+              </w:r>
+            </w:del>
+            <w:ins w:id="102" w:author="Authors" w:date="2025-01-24T13:58:00Z" w16du:dateUtc="2025-01-24T18:58:00Z">
               <w:r>
                 <w:t>352</w:t>
               </w:r>
-            </w:ins>
-            <w:ins w:id="111" w:author="Liam Berigan" w:date="2025-01-20T19:16:00Z" w16du:dateUtc="2025-01-21T00:16:00Z">
               <w:r>
                 <w:t xml:space="preserve"> (</w:t>
               </w:r>
@@ -1792,9 +1961,9 @@
               <w:left w:val="nil"/>
               <w:right w:val="nil"/>
             </w:tcBorders>
-            <w:tcPrChange w:id="112" w:author="Liam Berigan" w:date="2025-01-23T17:33:00Z" w16du:dateUtc="2025-01-23T22:33:00Z">
+            <w:tcPrChange w:id="103" w:author="Authors" w:date="2025-01-24T13:58:00Z" w16du:dateUtc="2025-01-24T18:58:00Z">
               <w:tcPr>
-                <w:tcW w:w="1350" w:type="dxa"/>
+                <w:tcW w:w="2610" w:type="dxa"/>
                 <w:gridSpan w:val="2"/>
                 <w:tcBorders>
                   <w:top w:val="nil"/>
@@ -1805,7 +1974,18 @@
             </w:tcPrChange>
           </w:tcPr>
           <w:p>
-            <w:ins w:id="113" w:author="Liam Berigan" w:date="2025-01-20T19:22:00Z" w16du:dateUtc="2025-01-21T00:22:00Z">
+            <w:del w:id="104" w:author="Authors" w:date="2025-01-24T13:58:00Z" w16du:dateUtc="2025-01-24T18:58:00Z">
+              <w:r>
+                <w:delText>54</w:delText>
+              </w:r>
+              <w:r>
+                <w:delText>–</w:delText>
+              </w:r>
+              <w:r>
+                <w:delText>78</w:delText>
+              </w:r>
+            </w:del>
+            <w:ins w:id="105" w:author="Authors" w:date="2025-01-24T13:58:00Z" w16du:dateUtc="2025-01-24T18:58:00Z">
               <w:r>
                 <w:t>3.80</w:t>
               </w:r>
@@ -1823,23 +2003,11 @@
         </w:tc>
       </w:tr>
     </w:tbl>
-    <w:p>
-      <w:pPr>
-        <w:rPr>
-          <w:del w:id="114" w:author="Liam Berigan" w:date="2025-01-23T08:32:00Z" w16du:dateUtc="2025-01-23T13:32:00Z"/>
-        </w:rPr>
-      </w:pPr>
-    </w:p>
-    <w:p>
-      <w:del w:id="115" w:author="Liam Berigan" w:date="2025-01-23T08:32:00Z" w16du:dateUtc="2025-01-23T13:32:00Z">
-        <w:r>
-          <w:br w:type="page"/>
-        </w:r>
-      </w:del>
-    </w:p>
+    <w:p/>
     <w:sectPr>
-      <w:footerReference w:type="even" r:id="rId7"/>
-      <w:footerReference w:type="default" r:id="rId8"/>
+      <w:headerReference w:type="default" r:id="rId7"/>
+      <w:footerReference w:type="even" r:id="rId8"/>
+      <w:footerReference w:type="default" r:id="rId9"/>
       <w:pgSz w:w="12240" w:h="15840"/>
       <w:pgMar w:top="1440" w:right="1440" w:bottom="1440" w:left="1440" w:header="720" w:footer="720" w:gutter="0"/>
       <w:cols w:space="720"/>
@@ -1871,6 +2039,13 @@
       </w:r>
     </w:p>
   </w:endnote>
+  <w:endnote w:type="continuationNotice" w:id="1">
+    <w:p>
+      <w:pPr>
+        <w:spacing w:after="0" w:line="240" w:lineRule="auto"/>
+      </w:pPr>
+    </w:p>
+  </w:endnote>
 </w:endnotes>
 </file>
 
@@ -1887,6 +2062,11 @@
         <w:docPartUnique/>
       </w:docPartObj>
     </w:sdtPr>
+    <w:sdtEndPr>
+      <w:rPr>
+        <w:rStyle w:val="PageNumber"/>
+      </w:rPr>
+    </w:sdtEndPr>
     <w:sdtContent>
       <w:p>
         <w:pPr>
@@ -1896,24 +2076,26 @@
             <w:rStyle w:val="PageNumber"/>
           </w:rPr>
         </w:pPr>
-        <w:r>
-          <w:rPr>
-            <w:rStyle w:val="PageNumber"/>
-          </w:rPr>
-          <w:fldChar w:fldCharType="begin"/>
-        </w:r>
-        <w:r>
-          <w:rPr>
-            <w:rStyle w:val="PageNumber"/>
-          </w:rPr>
-          <w:instrText xml:space="preserve"> PAGE </w:instrText>
-        </w:r>
-        <w:r>
-          <w:rPr>
-            <w:rStyle w:val="PageNumber"/>
-          </w:rPr>
-          <w:fldChar w:fldCharType="end"/>
-        </w:r>
+        <w:ins w:id="107" w:author="Authors" w:date="2025-01-24T13:58:00Z" w16du:dateUtc="2025-01-24T18:58:00Z">
+          <w:r>
+            <w:rPr>
+              <w:rStyle w:val="PageNumber"/>
+            </w:rPr>
+            <w:fldChar w:fldCharType="begin"/>
+          </w:r>
+          <w:r>
+            <w:rPr>
+              <w:rStyle w:val="PageNumber"/>
+            </w:rPr>
+            <w:instrText xml:space="preserve"> PAGE </w:instrText>
+          </w:r>
+          <w:r>
+            <w:rPr>
+              <w:rStyle w:val="PageNumber"/>
+            </w:rPr>
+            <w:fldChar w:fldCharType="end"/>
+          </w:r>
+        </w:ins>
       </w:p>
     </w:sdtContent>
   </w:sdt>
@@ -1921,6 +2103,11 @@
     <w:pPr>
       <w:pStyle w:val="Footer"/>
       <w:ind w:right="360"/>
+      <w:pPrChange w:id="108" w:author="Authors" w:date="2025-01-24T13:58:00Z" w16du:dateUtc="2025-01-24T18:58:00Z">
+        <w:pPr>
+          <w:pStyle w:val="FooterChar"/>
+        </w:pPr>
+      </w:pPrChange>
     </w:pPr>
   </w:p>
 </w:ftr>
@@ -1939,6 +2126,11 @@
         <w:docPartUnique/>
       </w:docPartObj>
     </w:sdtPr>
+    <w:sdtEndPr>
+      <w:rPr>
+        <w:rStyle w:val="PageNumber"/>
+      </w:rPr>
+    </w:sdtEndPr>
     <w:sdtContent>
       <w:p>
         <w:pPr>
@@ -1948,37 +2140,39 @@
             <w:rStyle w:val="PageNumber"/>
           </w:rPr>
         </w:pPr>
-        <w:r>
-          <w:rPr>
-            <w:rStyle w:val="PageNumber"/>
-          </w:rPr>
-          <w:fldChar w:fldCharType="begin"/>
-        </w:r>
-        <w:r>
-          <w:rPr>
-            <w:rStyle w:val="PageNumber"/>
-          </w:rPr>
-          <w:instrText xml:space="preserve"> PAGE </w:instrText>
-        </w:r>
-        <w:r>
-          <w:rPr>
-            <w:rStyle w:val="PageNumber"/>
-          </w:rPr>
-          <w:fldChar w:fldCharType="separate"/>
-        </w:r>
-        <w:r>
-          <w:rPr>
-            <w:rStyle w:val="PageNumber"/>
-            <w:noProof/>
-          </w:rPr>
-          <w:t>2</w:t>
-        </w:r>
-        <w:r>
-          <w:rPr>
-            <w:rStyle w:val="PageNumber"/>
-          </w:rPr>
-          <w:fldChar w:fldCharType="end"/>
-        </w:r>
+        <w:ins w:id="109" w:author="Authors" w:date="2025-01-24T13:58:00Z" w16du:dateUtc="2025-01-24T18:58:00Z">
+          <w:r>
+            <w:rPr>
+              <w:rStyle w:val="PageNumber"/>
+            </w:rPr>
+            <w:fldChar w:fldCharType="begin"/>
+          </w:r>
+          <w:r>
+            <w:rPr>
+              <w:rStyle w:val="PageNumber"/>
+            </w:rPr>
+            <w:instrText xml:space="preserve"> PAGE </w:instrText>
+          </w:r>
+          <w:r>
+            <w:rPr>
+              <w:rStyle w:val="PageNumber"/>
+            </w:rPr>
+            <w:fldChar w:fldCharType="separate"/>
+          </w:r>
+          <w:r>
+            <w:rPr>
+              <w:rStyle w:val="PageNumber"/>
+              <w:noProof/>
+            </w:rPr>
+            <w:t>2</w:t>
+          </w:r>
+          <w:r>
+            <w:rPr>
+              <w:rStyle w:val="PageNumber"/>
+            </w:rPr>
+            <w:fldChar w:fldCharType="end"/>
+          </w:r>
+        </w:ins>
       </w:p>
     </w:sdtContent>
   </w:sdt>
@@ -1986,6 +2180,11 @@
     <w:pPr>
       <w:pStyle w:val="Footer"/>
       <w:ind w:right="360"/>
+      <w:pPrChange w:id="110" w:author="Authors" w:date="2025-01-24T13:58:00Z" w16du:dateUtc="2025-01-24T18:58:00Z">
+        <w:pPr>
+          <w:pStyle w:val="FooterChar"/>
+        </w:pPr>
+      </w:pPrChange>
     </w:pPr>
   </w:p>
 </w:ftr>
@@ -2013,15 +2212,29 @@
       </w:r>
     </w:p>
   </w:footnote>
+  <w:footnote w:type="continuationNotice" w:id="1">
+    <w:p>
+      <w:pPr>
+        <w:spacing w:after="0" w:line="240" w:lineRule="auto"/>
+      </w:pPr>
+    </w:p>
+  </w:footnote>
 </w:footnotes>
 </file>
 
-<file path=word/people.xml><?xml version="1.0" encoding="utf-8"?>
-<w15:people xmlns:wpc="http://schemas.microsoft.com/office/word/2010/wordprocessingCanvas" xmlns:cx="http://schemas.microsoft.com/office/drawing/2014/chartex" xmlns:cx1="http://schemas.microsoft.com/office/drawing/2015/9/8/chartex" xmlns:cx2="http://schemas.microsoft.com/office/drawing/2015/10/21/chartex" xmlns:cx3="http://schemas.microsoft.com/office/drawing/2016/5/9/chartex" xmlns:cx4="http://schemas.microsoft.com/office/drawing/2016/5/10/chartex" xmlns:cx5="http://schemas.microsoft.com/office/drawing/2016/5/11/chartex" xmlns:cx6="http://schemas.microsoft.com/office/drawing/2016/5/12/chartex" xmlns:cx7="http://schemas.microsoft.com/office/drawing/2016/5/13/chartex" xmlns:cx8="http://schemas.microsoft.com/office/drawing/2016/5/14/chartex" xmlns:mc="http://schemas.openxmlformats.org/markup-compatibility/2006" xmlns:aink="http://schemas.microsoft.com/office/drawing/2016/ink" xmlns:am3d="http://schemas.microsoft.com/office/drawing/2017/model3d" xmlns:o="urn:schemas-microsoft-com:office:office" xmlns:oel="http://schemas.microsoft.com/office/2019/extlst" xmlns:r="http://schemas.openxmlformats.org/officeDocument/2006/relationships" xmlns:m="http://schemas.openxmlformats.org/officeDocument/2006/math" xmlns:v="urn:schemas-microsoft-com:vml" xmlns:wp14="http://schemas.microsoft.com/office/word/2010/wordprocessingDrawing" xmlns:wp="http://schemas.openxmlformats.org/drawingml/2006/wordprocessingDrawing" xmlns:w10="urn:schemas-microsoft-com:office:word" xmlns:w="http://schemas.openxmlformats.org/wordprocessingml/2006/main" xmlns:w14="http://schemas.microsoft.com/office/word/2010/wordml" xmlns:w15="http://schemas.microsoft.com/office/word/2012/wordml" xmlns:w16cex="http://schemas.microsoft.com/office/word/2018/wordml/cex" xmlns:w16cid="http://schemas.microsoft.com/office/word/2016/wordml/cid" xmlns:w16="http://schemas.microsoft.com/office/word/2018/wordml" xmlns:w16du="http://schemas.microsoft.com/office/word/2023/wordml/word16du" xmlns:w16sdtdh="http://schemas.microsoft.com/office/word/2020/wordml/sdtdatahash" xmlns:w16sdtfl="http://schemas.microsoft.com/office/word/2024/wordml/sdtformatlock" xmlns:w16se="http://schemas.microsoft.com/office/word/2015/wordml/symex" xmlns:wpg="http://schemas.microsoft.com/office/word/2010/wordprocessingGroup" xmlns:wpi="http://schemas.microsoft.com/office/word/2010/wordprocessingInk" xmlns:wne="http://schemas.microsoft.com/office/word/2006/wordml" xmlns:wps="http://schemas.microsoft.com/office/word/2010/wordprocessingShape" mc:Ignorable="w14 w15 w16se w16cid w16 w16cex w16sdtdh w16sdtfl w16du wp14">
-  <w15:person w15:author="Liam Berigan">
-    <w15:presenceInfo w15:providerId="None" w15:userId="Liam Berigan"/>
-  </w15:person>
-</w15:people>
+<file path=word/header1.xml><?xml version="1.0" encoding="utf-8"?>
+<w:hdr xmlns:wpc="http://schemas.microsoft.com/office/word/2010/wordprocessingCanvas" xmlns:cx="http://schemas.microsoft.com/office/drawing/2014/chartex" xmlns:cx1="http://schemas.microsoft.com/office/drawing/2015/9/8/chartex" xmlns:cx2="http://schemas.microsoft.com/office/drawing/2015/10/21/chartex" xmlns:cx3="http://schemas.microsoft.com/office/drawing/2016/5/9/chartex" xmlns:cx4="http://schemas.microsoft.com/office/drawing/2016/5/10/chartex" xmlns:cx5="http://schemas.microsoft.com/office/drawing/2016/5/11/chartex" xmlns:cx6="http://schemas.microsoft.com/office/drawing/2016/5/12/chartex" xmlns:cx7="http://schemas.microsoft.com/office/drawing/2016/5/13/chartex" xmlns:cx8="http://schemas.microsoft.com/office/drawing/2016/5/14/chartex" xmlns:mc="http://schemas.openxmlformats.org/markup-compatibility/2006" xmlns:aink="http://schemas.microsoft.com/office/drawing/2016/ink" xmlns:am3d="http://schemas.microsoft.com/office/drawing/2017/model3d" xmlns:o="urn:schemas-microsoft-com:office:office" xmlns:oel="http://schemas.microsoft.com/office/2019/extlst" xmlns:r="http://schemas.openxmlformats.org/officeDocument/2006/relationships" xmlns:m="http://schemas.openxmlformats.org/officeDocument/2006/math" xmlns:v="urn:schemas-microsoft-com:vml" xmlns:wp14="http://schemas.microsoft.com/office/word/2010/wordprocessingDrawing" xmlns:wp="http://schemas.openxmlformats.org/drawingml/2006/wordprocessingDrawing" xmlns:w10="urn:schemas-microsoft-com:office:word" xmlns:w="http://schemas.openxmlformats.org/wordprocessingml/2006/main" xmlns:w14="http://schemas.microsoft.com/office/word/2010/wordml" xmlns:w15="http://schemas.microsoft.com/office/word/2012/wordml" xmlns:w16cex="http://schemas.microsoft.com/office/word/2018/wordml/cex" xmlns:w16cid="http://schemas.microsoft.com/office/word/2016/wordml/cid" xmlns:w16="http://schemas.microsoft.com/office/word/2018/wordml" xmlns:w16du="http://schemas.microsoft.com/office/word/2023/wordml/word16du" xmlns:w16sdtdh="http://schemas.microsoft.com/office/word/2020/wordml/sdtdatahash" xmlns:w16sdtfl="http://schemas.microsoft.com/office/word/2024/wordml/sdtformatlock" xmlns:w16se="http://schemas.microsoft.com/office/word/2015/wordml/symex" xmlns:wpg="http://schemas.microsoft.com/office/word/2010/wordprocessingGroup" xmlns:wpi="http://schemas.microsoft.com/office/word/2010/wordprocessingInk" xmlns:wne="http://schemas.microsoft.com/office/word/2006/wordml" xmlns:wps="http://schemas.microsoft.com/office/word/2010/wordprocessingShape" mc:Ignorable="w14 w15 w16se w16cid w16 w16cex w16sdtdh w16sdtfl w16du wp14">
+  <w:p>
+    <w:pPr>
+      <w:pStyle w:val="Header"/>
+      <w:pPrChange w:id="106" w:author="Authors" w:date="2025-01-24T13:58:00Z" w16du:dateUtc="2025-01-24T18:58:00Z">
+        <w:pPr>
+          <w:pStyle w:val="Revision"/>
+        </w:pPr>
+      </w:pPrChange>
+    </w:pPr>
+  </w:p>
+</w:hdr>
 </file>
 
 <file path=word/styles.xml><?xml version="1.0" encoding="utf-8"?>
@@ -3068,6 +3281,28 @@
     <w:unhideWhenUsed/>
     <w:rsid w:val="008F5781"/>
   </w:style>
+  <w:style w:type="paragraph" w:styleId="Header">
+    <w:name w:val="header"/>
+    <w:basedOn w:val="Normal"/>
+    <w:link w:val="HeaderChar"/>
+    <w:uiPriority w:val="99"/>
+    <w:unhideWhenUsed/>
+    <w:rsid w:val="00C67873"/>
+    <w:pPr>
+      <w:tabs>
+        <w:tab w:val="center" w:pos="4680"/>
+        <w:tab w:val="right" w:pos="9360"/>
+      </w:tabs>
+      <w:spacing w:after="0" w:line="240" w:lineRule="auto"/>
+    </w:pPr>
+  </w:style>
+  <w:style w:type="character" w:customStyle="1" w:styleId="HeaderChar">
+    <w:name w:val="Header Char"/>
+    <w:basedOn w:val="DefaultParagraphFont"/>
+    <w:link w:val="Header"/>
+    <w:uiPriority w:val="99"/>
+    <w:rsid w:val="00C67873"/>
+  </w:style>
 </w:styles>
 </file>
 

</xml_diff>